<commit_message>
Update Group 2 Reflections final.docx
</commit_message>
<xml_diff>
--- a/Paper Work/Presentation/Group 2 Reflections final.docx
+++ b/Paper Work/Presentation/Group 2 Reflections final.docx
@@ -613,6 +613,90 @@
     </w:p>
     <w:p>
       <w:pPr>
+        <w:pStyle w:val="Heading2"/>
+        <w:rPr>
+          <w:rFonts w:eastAsia="Calibri"/>
+        </w:rPr>
+      </w:pPr>
+      <w:r>
+        <w:rPr>
+          <w:rFonts w:eastAsia="Calibri"/>
+        </w:rPr>
+        <w:t>Bindu</w:t>
+      </w:r>
+    </w:p>
+    <w:p>
+      <w:pPr>
+        <w:rPr>
+          <w:rFonts w:ascii="Calibri" w:eastAsia="Calibri" w:hAnsi="Calibri" w:cs="Calibri"/>
+        </w:rPr>
+      </w:pPr>
+    </w:p>
+    <w:p>
+      <w:pPr>
+        <w:pStyle w:val="Heading2"/>
+        <w:rPr>
+          <w:rFonts w:eastAsia="Calibri"/>
+        </w:rPr>
+      </w:pPr>
+      <w:r>
+        <w:rPr>
+          <w:rFonts w:eastAsia="Calibri"/>
+        </w:rPr>
+        <w:t>Justice</w:t>
+      </w:r>
+    </w:p>
+    <w:p>
+      <w:pPr>
+        <w:rPr>
+          <w:rFonts w:ascii="Calibri" w:eastAsia="Calibri" w:hAnsi="Calibri" w:cs="Calibri"/>
+        </w:rPr>
+      </w:pPr>
+    </w:p>
+    <w:p>
+      <w:pPr>
+        <w:pStyle w:val="Heading2"/>
+        <w:rPr>
+          <w:rFonts w:eastAsia="Calibri"/>
+        </w:rPr>
+      </w:pPr>
+      <w:proofErr w:type="spellStart"/>
+      <w:r>
+        <w:rPr>
+          <w:rFonts w:eastAsia="Calibri"/>
+        </w:rPr>
+        <w:t>Assem</w:t>
+      </w:r>
+      <w:proofErr w:type="spellEnd"/>
+    </w:p>
+    <w:p>
+      <w:pPr>
+        <w:pStyle w:val="Heading2"/>
+        <w:rPr>
+          <w:rFonts w:eastAsia="Calibri"/>
+        </w:rPr>
+      </w:pPr>
+    </w:p>
+    <w:p>
+      <w:pPr>
+        <w:pStyle w:val="Heading2"/>
+        <w:rPr>
+          <w:rFonts w:eastAsia="Calibri"/>
+        </w:rPr>
+      </w:pPr>
+      <w:proofErr w:type="spellStart"/>
+      <w:r>
+        <w:rPr>
+          <w:rFonts w:eastAsia="Calibri"/>
+        </w:rPr>
+        <w:t>Joud</w:t>
+      </w:r>
+      <w:bookmarkStart w:id="0" w:name="_GoBack"/>
+      <w:bookmarkEnd w:id="0"/>
+      <w:proofErr w:type="spellEnd"/>
+    </w:p>
+    <w:p>
+      <w:pPr>
         <w:keepNext/>
         <w:keepLines/>
         <w:spacing w:before="40" w:after="0"/>
@@ -622,8 +706,20 @@
           <w:sz w:val="26"/>
         </w:rPr>
       </w:pPr>
-      <w:bookmarkStart w:id="0" w:name="_GoBack"/>
-      <w:bookmarkEnd w:id="0"/>
+    </w:p>
+    <w:p>
+      <w:pPr>
+        <w:pStyle w:val="Heading2"/>
+        <w:rPr>
+          <w:rFonts w:eastAsia="Calibri Light"/>
+        </w:rPr>
+      </w:pPr>
+      <w:r>
+        <w:rPr>
+          <w:rFonts w:eastAsia="Calibri Light"/>
+        </w:rPr>
+        <w:t>Justin</w:t>
+      </w:r>
     </w:p>
     <w:p>
       <w:pPr>
@@ -762,9 +858,18 @@
       <w:pPr>
         <w:pStyle w:val="Heading2"/>
       </w:pPr>
-      <w:r>
-        <w:lastRenderedPageBreak/>
+      <w:proofErr w:type="spellStart"/>
+      <w:r>
         <w:t>Assem</w:t>
+      </w:r>
+      <w:proofErr w:type="spellEnd"/>
+    </w:p>
+    <w:p>
+      <w:r>
+        <w:rPr>
+          <w:rFonts w:eastAsia="Calibri Light"/>
+        </w:rPr>
+        <w:t>Like the previous projects, this one was a good opportunity to gain more knowledge (mathematical modelling in ecology, UML, use cases and programming) and achieve my personal learning objectives as well. I think the project team members have complementary skills although having different profiles and backgrounds. The group work was effective and useful as I expected and I’m very happy we achieved good results in the end.</w:t>
       </w:r>
     </w:p>
     <w:p>
@@ -773,15 +878,11 @@
         <w:keepLines/>
         <w:spacing w:before="240" w:after="0"/>
         <w:rPr>
-          <w:rFonts w:eastAsia="Calibri Light"/>
-        </w:rPr>
-      </w:pPr>
-      <w:r>
-        <w:rPr>
-          <w:rFonts w:eastAsia="Calibri Light"/>
-        </w:rPr>
-        <w:t>Like the previous projects, this one was a good opportunity to gain more knowledge (mathematical modelling in ecology, UML, use cases and programming) and achieve my personal learning objectives as well. I think the project team members have complementary skills although having different profiles and backgrounds. The group work was effective and useful as I expected and I’m very happy we achieved good results in the end.</w:t>
-      </w:r>
+          <w:rFonts w:ascii="Calibri Light" w:eastAsia="Calibri Light" w:hAnsi="Calibri Light" w:cs="Calibri Light"/>
+          <w:color w:val="2F5496"/>
+          <w:sz w:val="32"/>
+        </w:rPr>
+      </w:pPr>
     </w:p>
     <w:p>
       <w:pPr>
@@ -797,6 +898,23 @@
     </w:p>
     <w:p>
       <w:pPr>
+        <w:rPr>
+          <w:rFonts w:ascii="Calibri Light" w:eastAsia="Calibri Light" w:hAnsi="Calibri Light" w:cs="Calibri Light"/>
+          <w:color w:val="2F5496"/>
+          <w:sz w:val="32"/>
+        </w:rPr>
+      </w:pPr>
+      <w:r>
+        <w:rPr>
+          <w:rFonts w:ascii="Calibri Light" w:eastAsia="Calibri Light" w:hAnsi="Calibri Light" w:cs="Calibri Light"/>
+          <w:color w:val="2F5496"/>
+          <w:sz w:val="32"/>
+        </w:rPr>
+        <w:br w:type="page"/>
+      </w:r>
+    </w:p>
+    <w:p>
+      <w:pPr>
         <w:keepNext/>
         <w:keepLines/>
         <w:spacing w:before="240" w:after="0"/>
@@ -806,24 +924,13 @@
           <w:sz w:val="32"/>
         </w:rPr>
       </w:pPr>
-    </w:p>
-    <w:p>
-      <w:pPr>
-        <w:keepNext/>
-        <w:keepLines/>
-        <w:spacing w:before="240" w:after="0"/>
+      <w:r>
         <w:rPr>
           <w:rFonts w:ascii="Calibri Light" w:eastAsia="Calibri Light" w:hAnsi="Calibri Light" w:cs="Calibri Light"/>
           <w:color w:val="2F5496"/>
           <w:sz w:val="32"/>
         </w:rPr>
-      </w:pPr>
-      <w:r>
-        <w:rPr>
-          <w:rFonts w:ascii="Calibri Light" w:eastAsia="Calibri Light" w:hAnsi="Calibri Light" w:cs="Calibri Light"/>
-          <w:color w:val="2F5496"/>
-          <w:sz w:val="32"/>
-        </w:rPr>
+        <w:lastRenderedPageBreak/>
         <w:t>Group Reflection</w:t>
       </w:r>
     </w:p>

</xml_diff>